<commit_message>
Moved DropdownMenu back to the NavBar + Styled the DropdownMenu with css
</commit_message>
<xml_diff>
--- a/User Stories Finalized.docx
+++ b/User Stories Finalized.docx
@@ -53,11 +53,6 @@
       </w:r>
     </w:p>
     <w:p>
-      <w:pPr>
-        <w:rPr>
-          <w:rFonts w:hint="eastAsia"/>
-        </w:rPr>
-      </w:pPr>
       <w:r>
         <w:rPr>
           <w:rFonts w:hint="eastAsia"/>
@@ -73,15 +68,16 @@
     </w:p>
     <w:p>
       <w:r>
-        <w:t>of my vehicle, so I can start to store records and see data. (All CRUD)</w:t>
-      </w:r>
-    </w:p>
-    <w:p>
-      <w:pPr>
-        <w:rPr>
-          <w:rFonts w:hint="eastAsia"/>
-        </w:rPr>
-      </w:pPr>
+        <w:t>of my vehicle</w:t>
+      </w:r>
+      <w:r>
+        <w:t>s</w:t>
+      </w:r>
+      <w:r>
+        <w:t>, so I can start to store records and see data. (All CRUD)</w:t>
+      </w:r>
+    </w:p>
+    <w:p>
       <w:r>
         <w:rPr>
           <w:rFonts w:hint="eastAsia"/>
@@ -101,11 +97,6 @@
       </w:r>
     </w:p>
     <w:p>
-      <w:pPr>
-        <w:rPr>
-          <w:rFonts w:hint="eastAsia"/>
-        </w:rPr>
-      </w:pPr>
       <w:r>
         <w:rPr>
           <w:rFonts w:hint="eastAsia"/>
@@ -130,11 +121,6 @@
       </w:r>
     </w:p>
     <w:p>
-      <w:pPr>
-        <w:rPr>
-          <w:rFonts w:hint="eastAsia"/>
-        </w:rPr>
-      </w:pPr>
       <w:r>
         <w:rPr>
           <w:rFonts w:hint="eastAsia"/>
@@ -154,11 +140,6 @@
       </w:r>
     </w:p>
     <w:p>
-      <w:pPr>
-        <w:rPr>
-          <w:rFonts w:hint="eastAsia"/>
-        </w:rPr>
-      </w:pPr>
       <w:r>
         <w:rPr>
           <w:rFonts w:hint="eastAsia"/>
@@ -204,11 +185,6 @@
       </w:r>
     </w:p>
     <w:p>
-      <w:pPr>
-        <w:rPr>
-          <w:rFonts w:hint="eastAsia"/>
-        </w:rPr>
-      </w:pPr>
       <w:r>
         <w:rPr>
           <w:rFonts w:hint="eastAsia"/>
@@ -228,11 +204,6 @@
       </w:r>
     </w:p>
     <w:p>
-      <w:pPr>
-        <w:rPr>
-          <w:rFonts w:hint="eastAsia"/>
-        </w:rPr>
-      </w:pPr>
       <w:r>
         <w:rPr>
           <w:rFonts w:hint="eastAsia"/>
@@ -257,11 +228,6 @@
       </w:r>
     </w:p>
     <w:p>
-      <w:pPr>
-        <w:rPr>
-          <w:rFonts w:hint="eastAsia"/>
-        </w:rPr>
-      </w:pPr>
       <w:r>
         <w:rPr>
           <w:rFonts w:hint="eastAsia"/>
@@ -286,11 +252,6 @@
       </w:r>
     </w:p>
     <w:p>
-      <w:pPr>
-        <w:rPr>
-          <w:rFonts w:hint="eastAsia"/>
-        </w:rPr>
-      </w:pPr>
       <w:r>
         <w:rPr>
           <w:rFonts w:hint="eastAsia"/>
@@ -461,16 +422,7 @@
         <w:sz w:val="36"/>
         <w:szCs w:val="36"/>
       </w:rPr>
-      <w:t>Capstone Project</w:t>
-    </w:r>
-    <w:r>
-      <w:rPr>
-        <w:b/>
-        <w:bCs/>
-        <w:sz w:val="36"/>
-        <w:szCs w:val="36"/>
-      </w:rPr>
-      <w:t xml:space="preserve">       [</w:t>
+      <w:t>Capstone Project       [</w:t>
     </w:r>
     <w:r>
       <w:rPr>

</xml_diff>